<commit_message>
Some minor adjustments to the outcomes of CIS-3152. These are mostly wording changes.
</commit_message>
<xml_diff>
--- a/Outlines/CIS-3152.docx
+++ b/Outlines/CIS-3152.docx
@@ -1,6 +1,6 @@
 
 <file path=word/document.xml><?xml version="1.0" encoding="utf-8"?>
-<w:document xmlns:wpc="http://schemas.microsoft.com/office/word/2010/wordprocessingCanvas" xmlns:mc="http://schemas.openxmlformats.org/markup-compatibility/2006" xmlns:o="urn:schemas-microsoft-com:office:office" xmlns:r="http://schemas.openxmlformats.org/officeDocument/2006/relationships" xmlns:m="http://schemas.openxmlformats.org/officeDocument/2006/math" xmlns:v="urn:schemas-microsoft-com:vml" xmlns:wp14="http://schemas.microsoft.com/office/word/2010/wordprocessingDrawing" xmlns:wp="http://schemas.openxmlformats.org/drawingml/2006/wordprocessingDrawing" xmlns:w10="urn:schemas-microsoft-com:office:word" xmlns:w="http://schemas.openxmlformats.org/wordprocessingml/2006/main" xmlns:w14="http://schemas.microsoft.com/office/word/2010/wordml" xmlns:w15="http://schemas.microsoft.com/office/word/2012/wordml" xmlns:wpg="http://schemas.microsoft.com/office/word/2010/wordprocessingGroup" xmlns:wpi="http://schemas.microsoft.com/office/word/2010/wordprocessingInk" xmlns:wne="http://schemas.microsoft.com/office/word/2006/wordml" xmlns:wps="http://schemas.microsoft.com/office/word/2010/wordprocessingShape" mc:Ignorable="w14 w15 wp14">
+<w:document xmlns:wpc="http://schemas.microsoft.com/office/word/2010/wordprocessingCanvas" xmlns:cx="http://schemas.microsoft.com/office/drawing/2014/chartex" xmlns:cx1="http://schemas.microsoft.com/office/drawing/2015/9/8/chartex" xmlns:mc="http://schemas.openxmlformats.org/markup-compatibility/2006" xmlns:o="urn:schemas-microsoft-com:office:office" xmlns:r="http://schemas.openxmlformats.org/officeDocument/2006/relationships" xmlns:m="http://schemas.openxmlformats.org/officeDocument/2006/math" xmlns:v="urn:schemas-microsoft-com:vml" xmlns:wp14="http://schemas.microsoft.com/office/word/2010/wordprocessingDrawing" xmlns:wp="http://schemas.openxmlformats.org/drawingml/2006/wordprocessingDrawing" xmlns:w10="urn:schemas-microsoft-com:office:word" xmlns:w="http://schemas.openxmlformats.org/wordprocessingml/2006/main" xmlns:w14="http://schemas.microsoft.com/office/word/2010/wordml" xmlns:w15="http://schemas.microsoft.com/office/word/2012/wordml" xmlns:w16se="http://schemas.microsoft.com/office/word/2015/wordml/symex" xmlns:wpg="http://schemas.microsoft.com/office/word/2010/wordprocessingGroup" xmlns:wpi="http://schemas.microsoft.com/office/word/2010/wordprocessingInk" xmlns:wne="http://schemas.microsoft.com/office/word/2006/wordml" xmlns:wps="http://schemas.microsoft.com/office/word/2010/wordprocessingShape" mc:Ignorable="w14 w15 w16se wp14">
   <w:body>
     <w:p>
       <w:pPr>
@@ -336,18 +336,8 @@
                 <w:sz w:val="16"/>
                 <w:szCs w:val="16"/>
               </w:rPr>
-              <w:t xml:space="preserve">Network </w:t>
-            </w:r>
-            <w:proofErr w:type="spellStart"/>
-            <w:r>
-              <w:rPr>
-                <w:rFonts w:ascii="Arial" w:hAnsi="Arial" w:cs="Arial"/>
-                <w:sz w:val="16"/>
-                <w:szCs w:val="16"/>
-              </w:rPr>
-              <w:t>Prog</w:t>
-            </w:r>
-            <w:proofErr w:type="spellEnd"/>
+              <w:t>Network Prog</w:t>
+            </w:r>
           </w:p>
         </w:tc>
       </w:tr>
@@ -804,8 +794,6 @@
               </w:rPr>
               <w:t>As required</w:t>
             </w:r>
-            <w:bookmarkStart w:id="0" w:name="_GoBack"/>
-            <w:bookmarkEnd w:id="0"/>
           </w:p>
         </w:tc>
       </w:tr>
@@ -917,36 +905,8 @@
                 <w:sz w:val="16"/>
                 <w:szCs w:val="16"/>
               </w:rPr>
-              <w:t xml:space="preserve">; W. Richard Stevens, Bill </w:t>
-            </w:r>
-            <w:proofErr w:type="spellStart"/>
-            <w:r>
-              <w:rPr>
-                <w:rFonts w:ascii="Arial" w:hAnsi="Arial" w:cs="Arial"/>
-                <w:sz w:val="16"/>
-                <w:szCs w:val="16"/>
-              </w:rPr>
-              <w:t>Fenner</w:t>
-            </w:r>
-            <w:proofErr w:type="spellEnd"/>
-            <w:r>
-              <w:rPr>
-                <w:rFonts w:ascii="Arial" w:hAnsi="Arial" w:cs="Arial"/>
-                <w:sz w:val="16"/>
-                <w:szCs w:val="16"/>
-              </w:rPr>
-              <w:t xml:space="preserve">, and Andrew M. </w:t>
-            </w:r>
-            <w:proofErr w:type="spellStart"/>
-            <w:r>
-              <w:rPr>
-                <w:rFonts w:ascii="Arial" w:hAnsi="Arial" w:cs="Arial"/>
-                <w:sz w:val="16"/>
-                <w:szCs w:val="16"/>
-              </w:rPr>
-              <w:t>Rudoff</w:t>
-            </w:r>
-            <w:proofErr w:type="spellEnd"/>
+              <w:t>; W. Richard Stevens, Bill Fenner, and Andrew M. Rudoff</w:t>
+            </w:r>
           </w:p>
         </w:tc>
       </w:tr>
@@ -1055,7 +1015,55 @@
                 <w:sz w:val="16"/>
                 <w:szCs w:val="16"/>
               </w:rPr>
-              <w:t>Write programs that interact with the low levels of the network stack (raw sockets and the link layer)</w:t>
+              <w:t>Write programs that interact with the low</w:t>
+            </w:r>
+            <w:r>
+              <w:rPr>
+                <w:rFonts w:ascii="Arial" w:hAnsi="Arial" w:cs="Arial"/>
+                <w:sz w:val="16"/>
+                <w:szCs w:val="16"/>
+              </w:rPr>
+              <w:t>er</w:t>
+            </w:r>
+            <w:r>
+              <w:rPr>
+                <w:rFonts w:ascii="Arial" w:hAnsi="Arial" w:cs="Arial"/>
+                <w:sz w:val="16"/>
+                <w:szCs w:val="16"/>
+              </w:rPr>
+              <w:t xml:space="preserve"> levels of the network </w:t>
+            </w:r>
+            <w:r>
+              <w:rPr>
+                <w:rFonts w:ascii="Arial" w:hAnsi="Arial" w:cs="Arial"/>
+                <w:sz w:val="16"/>
+                <w:szCs w:val="16"/>
+              </w:rPr>
+              <w:t xml:space="preserve">protocol </w:t>
+            </w:r>
+            <w:r>
+              <w:rPr>
+                <w:rFonts w:ascii="Arial" w:hAnsi="Arial" w:cs="Arial"/>
+                <w:sz w:val="16"/>
+                <w:szCs w:val="16"/>
+              </w:rPr>
+              <w:t>stack (</w:t>
+            </w:r>
+            <w:r>
+              <w:rPr>
+                <w:rFonts w:ascii="Arial" w:hAnsi="Arial" w:cs="Arial"/>
+                <w:sz w:val="16"/>
+                <w:szCs w:val="16"/>
+              </w:rPr>
+              <w:t xml:space="preserve">e.g., </w:t>
+            </w:r>
+            <w:r>
+              <w:rPr>
+                <w:rFonts w:ascii="Arial" w:hAnsi="Arial" w:cs="Arial"/>
+                <w:sz w:val="16"/>
+                <w:szCs w:val="16"/>
+              </w:rPr>
+              <w:t>raw sockets and the link layer)</w:t>
             </w:r>
           </w:p>
           <w:p>
@@ -1121,7 +1129,7 @@
                 <w:sz w:val="16"/>
                 <w:szCs w:val="16"/>
               </w:rPr>
-              <w:t>Write software that operates at the highest layers of the network stack (session, presentation, etc.)</w:t>
+              <w:t>Understand several widely used character sets</w:t>
             </w:r>
           </w:p>
           <w:p>
@@ -1143,8 +1151,50 @@
                 <w:sz w:val="16"/>
                 <w:szCs w:val="16"/>
               </w:rPr>
-              <w:t>Use XML to create document types and instance documents and write applications that can do basic manipulations of those documents</w:t>
-            </w:r>
+              <w:t>Write programs that operate at the highest levels</w:t>
+            </w:r>
+            <w:r>
+              <w:rPr>
+                <w:rFonts w:ascii="Arial" w:hAnsi="Arial" w:cs="Arial"/>
+                <w:sz w:val="16"/>
+                <w:szCs w:val="16"/>
+              </w:rPr>
+              <w:t xml:space="preserve"> of the network </w:t>
+            </w:r>
+            <w:r>
+              <w:rPr>
+                <w:rFonts w:ascii="Arial" w:hAnsi="Arial" w:cs="Arial"/>
+                <w:sz w:val="16"/>
+                <w:szCs w:val="16"/>
+              </w:rPr>
+              <w:t xml:space="preserve">protocol </w:t>
+            </w:r>
+            <w:r>
+              <w:rPr>
+                <w:rFonts w:ascii="Arial" w:hAnsi="Arial" w:cs="Arial"/>
+                <w:sz w:val="16"/>
+                <w:szCs w:val="16"/>
+              </w:rPr>
+              <w:t>sta</w:t>
+            </w:r>
+            <w:r>
+              <w:rPr>
+                <w:rFonts w:ascii="Arial" w:hAnsi="Arial" w:cs="Arial"/>
+                <w:sz w:val="16"/>
+                <w:szCs w:val="16"/>
+              </w:rPr>
+              <w:t>ck</w:t>
+            </w:r>
+            <w:r>
+              <w:rPr>
+                <w:rFonts w:ascii="Arial" w:hAnsi="Arial" w:cs="Arial"/>
+                <w:sz w:val="16"/>
+                <w:szCs w:val="16"/>
+              </w:rPr>
+              <w:t xml:space="preserve"> (e.g., MIME)</w:t>
+            </w:r>
+            <w:bookmarkStart w:id="0" w:name="_GoBack"/>
+            <w:bookmarkEnd w:id="0"/>
           </w:p>
           <w:p>
             <w:pPr>
@@ -1165,7 +1215,7 @@
                 <w:sz w:val="16"/>
                 <w:szCs w:val="16"/>
               </w:rPr>
-              <w:t>Write client/server programs that communicate using an RPC protocol</w:t>
+              <w:t>Use XML to create document types and instance documents and write applications that can do basic manipulations of those documents</w:t>
             </w:r>
           </w:p>
           <w:p>
@@ -1187,6 +1237,28 @@
                 <w:sz w:val="16"/>
                 <w:szCs w:val="16"/>
               </w:rPr>
+              <w:t>Write client/server programs that communicate using an RPC protocol</w:t>
+            </w:r>
+          </w:p>
+          <w:p>
+            <w:pPr>
+              <w:pStyle w:val="ListParagraph"/>
+              <w:numPr>
+                <w:ilvl w:val="0"/>
+                <w:numId w:val="5"/>
+              </w:numPr>
+              <w:rPr>
+                <w:rFonts w:ascii="Arial" w:hAnsi="Arial" w:cs="Arial"/>
+                <w:sz w:val="16"/>
+                <w:szCs w:val="16"/>
+              </w:rPr>
+            </w:pPr>
+            <w:r>
+              <w:rPr>
+                <w:rFonts w:ascii="Arial" w:hAnsi="Arial" w:cs="Arial"/>
+                <w:sz w:val="16"/>
+                <w:szCs w:val="16"/>
+              </w:rPr>
               <w:t>Read and understand standards of documents such as RFCs or W3C recommendations well enough to make non-trivial use of the information contained in them</w:t>
             </w:r>
           </w:p>
@@ -1240,25 +1312,23 @@
                 <w:sz w:val="16"/>
                 <w:szCs w:val="16"/>
               </w:rPr>
-              <w:t>Basic TCP and UDP client/</w:t>
-            </w:r>
-            <w:proofErr w:type="spellStart"/>
-            <w:r>
-              <w:rPr>
-                <w:rFonts w:ascii="Arial" w:hAnsi="Arial" w:cs="Arial"/>
-                <w:sz w:val="16"/>
-                <w:szCs w:val="16"/>
-              </w:rPr>
-              <w:t>sever</w:t>
-            </w:r>
-            <w:proofErr w:type="spellEnd"/>
-            <w:r>
-              <w:rPr>
-                <w:rFonts w:ascii="Arial" w:hAnsi="Arial" w:cs="Arial"/>
-                <w:sz w:val="16"/>
-                <w:szCs w:val="16"/>
-              </w:rPr>
-              <w:t xml:space="preserve"> programming</w:t>
+              <w:t>Basic TCP and UDP client/se</w:t>
+            </w:r>
+            <w:r>
+              <w:rPr>
+                <w:rFonts w:ascii="Arial" w:hAnsi="Arial" w:cs="Arial"/>
+                <w:sz w:val="16"/>
+                <w:szCs w:val="16"/>
+              </w:rPr>
+              <w:t>r</w:t>
+            </w:r>
+            <w:r>
+              <w:rPr>
+                <w:rFonts w:ascii="Arial" w:hAnsi="Arial" w:cs="Arial"/>
+                <w:sz w:val="16"/>
+                <w:szCs w:val="16"/>
+              </w:rPr>
+              <w:t>ver programming</w:t>
             </w:r>
           </w:p>
           <w:p>
@@ -1868,7 +1938,7 @@
 </file>
 
 <file path=word/endnotes.xml><?xml version="1.0" encoding="utf-8"?>
-<w:endnotes xmlns:wpc="http://schemas.microsoft.com/office/word/2010/wordprocessingCanvas" xmlns:mc="http://schemas.openxmlformats.org/markup-compatibility/2006" xmlns:o="urn:schemas-microsoft-com:office:office" xmlns:r="http://schemas.openxmlformats.org/officeDocument/2006/relationships" xmlns:m="http://schemas.openxmlformats.org/officeDocument/2006/math" xmlns:v="urn:schemas-microsoft-com:vml" xmlns:wp14="http://schemas.microsoft.com/office/word/2010/wordprocessingDrawing" xmlns:wp="http://schemas.openxmlformats.org/drawingml/2006/wordprocessingDrawing" xmlns:w10="urn:schemas-microsoft-com:office:word" xmlns:w="http://schemas.openxmlformats.org/wordprocessingml/2006/main" xmlns:w14="http://schemas.microsoft.com/office/word/2010/wordml" xmlns:w15="http://schemas.microsoft.com/office/word/2012/wordml" xmlns:wpg="http://schemas.microsoft.com/office/word/2010/wordprocessingGroup" xmlns:wpi="http://schemas.microsoft.com/office/word/2010/wordprocessingInk" xmlns:wne="http://schemas.microsoft.com/office/word/2006/wordml" xmlns:wps="http://schemas.microsoft.com/office/word/2010/wordprocessingShape" mc:Ignorable="w14 w15 wp14">
+<w:endnotes xmlns:wpc="http://schemas.microsoft.com/office/word/2010/wordprocessingCanvas" xmlns:cx="http://schemas.microsoft.com/office/drawing/2014/chartex" xmlns:cx1="http://schemas.microsoft.com/office/drawing/2015/9/8/chartex" xmlns:mc="http://schemas.openxmlformats.org/markup-compatibility/2006" xmlns:o="urn:schemas-microsoft-com:office:office" xmlns:r="http://schemas.openxmlformats.org/officeDocument/2006/relationships" xmlns:m="http://schemas.openxmlformats.org/officeDocument/2006/math" xmlns:v="urn:schemas-microsoft-com:vml" xmlns:wp14="http://schemas.microsoft.com/office/word/2010/wordprocessingDrawing" xmlns:wp="http://schemas.openxmlformats.org/drawingml/2006/wordprocessingDrawing" xmlns:w10="urn:schemas-microsoft-com:office:word" xmlns:w="http://schemas.openxmlformats.org/wordprocessingml/2006/main" xmlns:w14="http://schemas.microsoft.com/office/word/2010/wordml" xmlns:w15="http://schemas.microsoft.com/office/word/2012/wordml" xmlns:w16se="http://schemas.microsoft.com/office/word/2015/wordml/symex" xmlns:wpg="http://schemas.microsoft.com/office/word/2010/wordprocessingGroup" xmlns:wpi="http://schemas.microsoft.com/office/word/2010/wordprocessingInk" xmlns:wne="http://schemas.microsoft.com/office/word/2006/wordml" xmlns:wps="http://schemas.microsoft.com/office/word/2010/wordprocessingShape" mc:Ignorable="w14 w15 w16se wp14">
   <w:endnote w:type="separator" w:id="-1">
     <w:p>
       <w:r>
@@ -1887,7 +1957,7 @@
 </file>
 
 <file path=word/footnotes.xml><?xml version="1.0" encoding="utf-8"?>
-<w:footnotes xmlns:wpc="http://schemas.microsoft.com/office/word/2010/wordprocessingCanvas" xmlns:mc="http://schemas.openxmlformats.org/markup-compatibility/2006" xmlns:o="urn:schemas-microsoft-com:office:office" xmlns:r="http://schemas.openxmlformats.org/officeDocument/2006/relationships" xmlns:m="http://schemas.openxmlformats.org/officeDocument/2006/math" xmlns:v="urn:schemas-microsoft-com:vml" xmlns:wp14="http://schemas.microsoft.com/office/word/2010/wordprocessingDrawing" xmlns:wp="http://schemas.openxmlformats.org/drawingml/2006/wordprocessingDrawing" xmlns:w10="urn:schemas-microsoft-com:office:word" xmlns:w="http://schemas.openxmlformats.org/wordprocessingml/2006/main" xmlns:w14="http://schemas.microsoft.com/office/word/2010/wordml" xmlns:w15="http://schemas.microsoft.com/office/word/2012/wordml" xmlns:wpg="http://schemas.microsoft.com/office/word/2010/wordprocessingGroup" xmlns:wpi="http://schemas.microsoft.com/office/word/2010/wordprocessingInk" xmlns:wne="http://schemas.microsoft.com/office/word/2006/wordml" xmlns:wps="http://schemas.microsoft.com/office/word/2010/wordprocessingShape" mc:Ignorable="w14 w15 wp14">
+<w:footnotes xmlns:wpc="http://schemas.microsoft.com/office/word/2010/wordprocessingCanvas" xmlns:cx="http://schemas.microsoft.com/office/drawing/2014/chartex" xmlns:cx1="http://schemas.microsoft.com/office/drawing/2015/9/8/chartex" xmlns:mc="http://schemas.openxmlformats.org/markup-compatibility/2006" xmlns:o="urn:schemas-microsoft-com:office:office" xmlns:r="http://schemas.openxmlformats.org/officeDocument/2006/relationships" xmlns:m="http://schemas.openxmlformats.org/officeDocument/2006/math" xmlns:v="urn:schemas-microsoft-com:vml" xmlns:wp14="http://schemas.microsoft.com/office/word/2010/wordprocessingDrawing" xmlns:wp="http://schemas.openxmlformats.org/drawingml/2006/wordprocessingDrawing" xmlns:w10="urn:schemas-microsoft-com:office:word" xmlns:w="http://schemas.openxmlformats.org/wordprocessingml/2006/main" xmlns:w14="http://schemas.microsoft.com/office/word/2010/wordml" xmlns:w15="http://schemas.microsoft.com/office/word/2012/wordml" xmlns:w16se="http://schemas.microsoft.com/office/word/2015/wordml/symex" xmlns:wpg="http://schemas.microsoft.com/office/word/2010/wordprocessingGroup" xmlns:wpi="http://schemas.microsoft.com/office/word/2010/wordprocessingInk" xmlns:wne="http://schemas.microsoft.com/office/word/2006/wordml" xmlns:wps="http://schemas.microsoft.com/office/word/2010/wordprocessingShape" mc:Ignorable="w14 w15 w16se wp14">
   <w:footnote w:type="separator" w:id="-1">
     <w:p>
       <w:r>
@@ -1906,7 +1976,7 @@
 </file>
 
 <file path=word/header1.xml><?xml version="1.0" encoding="utf-8"?>
-<w:hdr xmlns:wpc="http://schemas.microsoft.com/office/word/2010/wordprocessingCanvas" xmlns:mc="http://schemas.openxmlformats.org/markup-compatibility/2006" xmlns:o="urn:schemas-microsoft-com:office:office" xmlns:r="http://schemas.openxmlformats.org/officeDocument/2006/relationships" xmlns:m="http://schemas.openxmlformats.org/officeDocument/2006/math" xmlns:v="urn:schemas-microsoft-com:vml" xmlns:wp14="http://schemas.microsoft.com/office/word/2010/wordprocessingDrawing" xmlns:wp="http://schemas.openxmlformats.org/drawingml/2006/wordprocessingDrawing" xmlns:w10="urn:schemas-microsoft-com:office:word" xmlns:w="http://schemas.openxmlformats.org/wordprocessingml/2006/main" xmlns:w14="http://schemas.microsoft.com/office/word/2010/wordml" xmlns:w15="http://schemas.microsoft.com/office/word/2012/wordml" xmlns:wpg="http://schemas.microsoft.com/office/word/2010/wordprocessingGroup" xmlns:wpi="http://schemas.microsoft.com/office/word/2010/wordprocessingInk" xmlns:wne="http://schemas.microsoft.com/office/word/2006/wordml" xmlns:wps="http://schemas.microsoft.com/office/word/2010/wordprocessingShape" mc:Ignorable="w14 w15 wp14">
+<w:hdr xmlns:wpc="http://schemas.microsoft.com/office/word/2010/wordprocessingCanvas" xmlns:cx="http://schemas.microsoft.com/office/drawing/2014/chartex" xmlns:cx1="http://schemas.microsoft.com/office/drawing/2015/9/8/chartex" xmlns:mc="http://schemas.openxmlformats.org/markup-compatibility/2006" xmlns:o="urn:schemas-microsoft-com:office:office" xmlns:r="http://schemas.openxmlformats.org/officeDocument/2006/relationships" xmlns:m="http://schemas.openxmlformats.org/officeDocument/2006/math" xmlns:v="urn:schemas-microsoft-com:vml" xmlns:wp14="http://schemas.microsoft.com/office/word/2010/wordprocessingDrawing" xmlns:wp="http://schemas.openxmlformats.org/drawingml/2006/wordprocessingDrawing" xmlns:w10="urn:schemas-microsoft-com:office:word" xmlns:w="http://schemas.openxmlformats.org/wordprocessingml/2006/main" xmlns:w14="http://schemas.microsoft.com/office/word/2010/wordml" xmlns:w15="http://schemas.microsoft.com/office/word/2012/wordml" xmlns:w16se="http://schemas.microsoft.com/office/word/2015/wordml/symex" xmlns:wpg="http://schemas.microsoft.com/office/word/2010/wordprocessingGroup" xmlns:wpi="http://schemas.microsoft.com/office/word/2010/wordprocessingInk" xmlns:wne="http://schemas.microsoft.com/office/word/2006/wordml" xmlns:wps="http://schemas.microsoft.com/office/word/2010/wordprocessingShape" mc:Ignorable="w14 w15 w16se wp14">
   <w:p>
     <w:pPr>
       <w:pStyle w:val="Header"/>
@@ -1984,7 +2054,7 @@
 </file>
 
 <file path=word/numbering.xml><?xml version="1.0" encoding="utf-8"?>
-<w:numbering xmlns:wpc="http://schemas.microsoft.com/office/word/2010/wordprocessingCanvas" xmlns:mc="http://schemas.openxmlformats.org/markup-compatibility/2006" xmlns:o="urn:schemas-microsoft-com:office:office" xmlns:r="http://schemas.openxmlformats.org/officeDocument/2006/relationships" xmlns:m="http://schemas.openxmlformats.org/officeDocument/2006/math" xmlns:v="urn:schemas-microsoft-com:vml" xmlns:wp14="http://schemas.microsoft.com/office/word/2010/wordprocessingDrawing" xmlns:wp="http://schemas.openxmlformats.org/drawingml/2006/wordprocessingDrawing" xmlns:w10="urn:schemas-microsoft-com:office:word" xmlns:w="http://schemas.openxmlformats.org/wordprocessingml/2006/main" xmlns:w14="http://schemas.microsoft.com/office/word/2010/wordml" xmlns:w15="http://schemas.microsoft.com/office/word/2012/wordml" xmlns:wpg="http://schemas.microsoft.com/office/word/2010/wordprocessingGroup" xmlns:wpi="http://schemas.microsoft.com/office/word/2010/wordprocessingInk" xmlns:wne="http://schemas.microsoft.com/office/word/2006/wordml" xmlns:wps="http://schemas.microsoft.com/office/word/2010/wordprocessingShape" mc:Ignorable="w14 w15 wp14">
+<w:numbering xmlns:wpc="http://schemas.microsoft.com/office/word/2010/wordprocessingCanvas" xmlns:cx="http://schemas.microsoft.com/office/drawing/2014/chartex" xmlns:cx1="http://schemas.microsoft.com/office/drawing/2015/9/8/chartex" xmlns:mc="http://schemas.openxmlformats.org/markup-compatibility/2006" xmlns:o="urn:schemas-microsoft-com:office:office" xmlns:r="http://schemas.openxmlformats.org/officeDocument/2006/relationships" xmlns:m="http://schemas.openxmlformats.org/officeDocument/2006/math" xmlns:v="urn:schemas-microsoft-com:vml" xmlns:wp14="http://schemas.microsoft.com/office/word/2010/wordprocessingDrawing" xmlns:wp="http://schemas.openxmlformats.org/drawingml/2006/wordprocessingDrawing" xmlns:w10="urn:schemas-microsoft-com:office:word" xmlns:w="http://schemas.openxmlformats.org/wordprocessingml/2006/main" xmlns:w14="http://schemas.microsoft.com/office/word/2010/wordml" xmlns:w15="http://schemas.microsoft.com/office/word/2012/wordml" xmlns:w16se="http://schemas.microsoft.com/office/word/2015/wordml/symex" xmlns:wpg="http://schemas.microsoft.com/office/word/2010/wordprocessingGroup" xmlns:wpi="http://schemas.microsoft.com/office/word/2010/wordprocessingInk" xmlns:wne="http://schemas.microsoft.com/office/word/2006/wordml" xmlns:wps="http://schemas.microsoft.com/office/word/2010/wordprocessingShape" mc:Ignorable="w14 w15 w16se wp14">
   <w:abstractNum w:abstractNumId="0" w15:restartNumberingAfterBreak="0">
     <w:nsid w:val="168E7118"/>
     <w:multiLevelType w:val="hybridMultilevel"/>
@@ -2586,7 +2656,7 @@
 </file>
 
 <file path=word/styles.xml><?xml version="1.0" encoding="utf-8"?>
-<w:styles xmlns:mc="http://schemas.openxmlformats.org/markup-compatibility/2006" xmlns:r="http://schemas.openxmlformats.org/officeDocument/2006/relationships" xmlns:w="http://schemas.openxmlformats.org/wordprocessingml/2006/main" xmlns:w14="http://schemas.microsoft.com/office/word/2010/wordml" xmlns:w15="http://schemas.microsoft.com/office/word/2012/wordml" mc:Ignorable="w14 w15">
+<w:styles xmlns:mc="http://schemas.openxmlformats.org/markup-compatibility/2006" xmlns:r="http://schemas.openxmlformats.org/officeDocument/2006/relationships" xmlns:w="http://schemas.openxmlformats.org/wordprocessingml/2006/main" xmlns:w14="http://schemas.microsoft.com/office/word/2010/wordml" xmlns:w15="http://schemas.microsoft.com/office/word/2012/wordml" xmlns:w16se="http://schemas.microsoft.com/office/word/2015/wordml/symex" mc:Ignorable="w14 w15 w16se">
   <w:docDefaults>
     <w:rPrDefault>
       <w:rPr>
@@ -3574,21 +3644,15 @@
 <file path=customXml/itemProps4.xml><?xml version="1.0" encoding="utf-8"?>
 <ds:datastoreItem xmlns:ds="http://schemas.openxmlformats.org/officeDocument/2006/customXml" ds:itemID="{0B8B7B37-D292-411A-AC27-5149F2839FAB}">
   <ds:schemaRefs>
-    <ds:schemaRef ds:uri="http://purl.org/dc/elements/1.1/"/>
-    <ds:schemaRef ds:uri="http://schemas.microsoft.com/office/2006/documentManagement/types"/>
+    <ds:schemaRef ds:uri="http://schemas.microsoft.com/office/2006/metadata/properties"/>
+    <ds:schemaRef ds:uri="http://schemas.microsoft.com/office/infopath/2007/PartnerControls"/>
     <ds:schemaRef ds:uri="2c5f1fed-051d-4f3f-8b46-6b9403f7304d"/>
-    <ds:schemaRef ds:uri="http://purl.org/dc/terms/"/>
-    <ds:schemaRef ds:uri="http://purl.org/dc/dcmitype/"/>
-    <ds:schemaRef ds:uri="http://www.w3.org/XML/1998/namespace"/>
-    <ds:schemaRef ds:uri="http://schemas.microsoft.com/office/infopath/2007/PartnerControls"/>
-    <ds:schemaRef ds:uri="http://schemas.openxmlformats.org/package/2006/metadata/core-properties"/>
-    <ds:schemaRef ds:uri="http://schemas.microsoft.com/office/2006/metadata/properties"/>
   </ds:schemaRefs>
 </ds:datastoreItem>
 </file>
 
 <file path=customXml/itemProps5.xml><?xml version="1.0" encoding="utf-8"?>
-<ds:datastoreItem xmlns:ds="http://schemas.openxmlformats.org/officeDocument/2006/customXml" ds:itemID="{4C1A9035-76C3-48B7-BA3C-6A0AF850E2CA}">
+<ds:datastoreItem xmlns:ds="http://schemas.openxmlformats.org/officeDocument/2006/customXml" ds:itemID="{1FABA72C-AD8E-4D1E-A0FF-851EB9690D34}">
   <ds:schemaRefs>
     <ds:schemaRef ds:uri="http://schemas.openxmlformats.org/officeDocument/2006/bibliography"/>
   </ds:schemaRefs>

</xml_diff>